<commit_message>
:chart_with_upwards_trend: docs: Proposal v1.1
</commit_message>
<xml_diff>
--- a/Proposal/FYP Proposal - Eden.docx
+++ b/Proposal/FYP Proposal - Eden.docx
@@ -1075,7 +1075,7 @@
               <w:rPr>
                 <w:webHidden/>
               </w:rPr>
-              <w:t>5</w:t>
+              <w:t>6</w:t>
             </w:r>
             <w:r>
               <w:rPr>
@@ -1375,7 +1375,7 @@
               <w:rPr>
                 <w:webHidden/>
               </w:rPr>
-              <w:t>6</w:t>
+              <w:t>7</w:t>
             </w:r>
             <w:r>
               <w:rPr>
@@ -1450,7 +1450,7 @@
               <w:rPr>
                 <w:webHidden/>
               </w:rPr>
-              <w:t>6</w:t>
+              <w:t>7</w:t>
             </w:r>
             <w:r>
               <w:rPr>
@@ -1750,7 +1750,7 @@
               <w:rPr>
                 <w:webHidden/>
               </w:rPr>
-              <w:t>7</w:t>
+              <w:t>8</w:t>
             </w:r>
             <w:r>
               <w:rPr>
@@ -1825,7 +1825,7 @@
               <w:rPr>
                 <w:webHidden/>
               </w:rPr>
-              <w:t>7</w:t>
+              <w:t>8</w:t>
             </w:r>
             <w:r>
               <w:rPr>
@@ -1900,7 +1900,7 @@
               <w:rPr>
                 <w:webHidden/>
               </w:rPr>
-              <w:t>7</w:t>
+              <w:t>8</w:t>
             </w:r>
             <w:r>
               <w:rPr>
@@ -2184,28 +2184,14 @@
               <w:rFonts w:eastAsia="宋体"/>
               <w:lang w:eastAsia="zh-CN"/>
             </w:rPr>
-            <w:instrText xml:space="preserve"> </w:instrText>
-          </w:r>
-          <w:r>
-            <w:rPr>
-              <w:rFonts w:eastAsia="宋体" w:hint="eastAsia"/>
-              <w:lang w:eastAsia="zh-CN"/>
-            </w:rPr>
-            <w:instrText>CITATION Jos17 \l 2052</w:instrText>
-          </w:r>
-          <w:r>
-            <w:rPr>
-              <w:rFonts w:eastAsia="宋体"/>
-              <w:lang w:eastAsia="zh-CN"/>
-            </w:rPr>
-            <w:instrText xml:space="preserve"> </w:instrText>
+            <w:instrText xml:space="preserve">CITATION Jos17 \l 2052 </w:instrText>
           </w:r>
           <w:r>
             <w:fldChar w:fldCharType="separate"/>
           </w:r>
           <w:r>
             <w:rPr>
-              <w:rFonts w:eastAsia="宋体" w:hint="eastAsia"/>
+              <w:rFonts w:eastAsia="宋体"/>
               <w:noProof/>
               <w:lang w:eastAsia="zh-CN"/>
             </w:rPr>
@@ -2251,10 +2237,19 @@
         <w:t xml:space="preserve">. </w:t>
       </w:r>
       <w:r>
-        <w:t>The dataset used for training will use the publicly dataset</w:t>
-      </w:r>
-      <w:r>
-        <w:t xml:space="preserve"> ICDAR.</w:t>
+        <w:t>The dataset used for training will use the public dataset</w:t>
+      </w:r>
+      <w:r>
+        <w:t xml:space="preserve"> ICDAR</w:t>
+      </w:r>
+      <w:r>
+        <w:t xml:space="preserve"> and s</w:t>
+      </w:r>
+      <w:r>
+        <w:t>ome real exam data will be collected from the web for the assessment program</w:t>
+      </w:r>
+      <w:r>
+        <w:t>.</w:t>
       </w:r>
     </w:p>
     <w:p>
@@ -2294,7 +2289,7 @@
               <w:rFonts w:eastAsia="宋体"/>
               <w:lang w:eastAsia="zh-CN"/>
             </w:rPr>
-            <w:instrText xml:space="preserve"> CITATION Neh12 \l 2052 </w:instrText>
+            <w:instrText xml:space="preserve">CITATION Neh12 \l 2052 </w:instrText>
           </w:r>
           <w:r>
             <w:fldChar w:fldCharType="separate"/>
@@ -2356,7 +2351,7 @@
         </w:sdtContent>
       </w:sdt>
       <w:r>
-        <w:t>. Moreover, if we directly apply the techniques in English character recognition to Chinese characters recognition, we will face the trouble of class-imbalance.</w:t>
+        <w:t>. Moreover, if we directly apply the techniques in English character recognition to Chinese character recognition, we will face the trouble of class-imbalance.</w:t>
       </w:r>
     </w:p>
     <w:p>
@@ -2383,7 +2378,13 @@
         <w:t xml:space="preserve"> </w:t>
       </w:r>
       <w:r>
-        <w:t xml:space="preserve">planning to </w:t>
+        <w:t>plan</w:t>
+      </w:r>
+      <w:r>
+        <w:t>s</w:t>
+      </w:r>
+      <w:r>
+        <w:t xml:space="preserve"> to </w:t>
       </w:r>
       <w:r>
         <w:t>use</w:t>
@@ -2398,6 +2399,9 @@
         <w:t>neural network</w:t>
       </w:r>
       <w:r>
+        <w:t>s</w:t>
+      </w:r>
+      <w:r>
         <w:t xml:space="preserve"> to perform Chinese character </w:t>
       </w:r>
       <w:r>
@@ -2405,6 +2409,9 @@
       </w:r>
       <w:r>
         <w:t>recognition task</w:t>
+      </w:r>
+      <w:r>
+        <w:t>s</w:t>
       </w:r>
       <w:r>
         <w:t xml:space="preserve">. </w:t>
@@ -2556,7 +2563,13 @@
         <w:t>images</w:t>
       </w:r>
       <w:r>
-        <w:t xml:space="preserve"> form camera.</w:t>
+        <w:t xml:space="preserve"> f</w:t>
+      </w:r>
+      <w:r>
+        <w:t>ro</w:t>
+      </w:r>
+      <w:r>
+        <w:t>m camera.</w:t>
       </w:r>
     </w:p>
     <w:p>
@@ -2621,10 +2634,15 @@
         </w:numPr>
       </w:pPr>
       <w:r>
-        <w:t>The program can compare the answer with the standard answers.</w:t>
+        <w:t>The program can compare the answer with the standard answers</w:t>
+      </w:r>
+      <w:r>
+        <w:t xml:space="preserve"> and get the score</w:t>
+      </w:r>
+      <w:r>
+        <w:t>.</w:t>
       </w:r>
     </w:p>
-    <w:p/>
     <w:p>
       <w:pPr>
         <w:pStyle w:val="Heading1"/>
@@ -2637,59 +2655,27 @@
     </w:p>
     <w:p>
       <w:r>
-        <w:t>In this section, I will introduce the technologies used in this project in order to give the reader a better understanding of the project</w:t>
-      </w:r>
-      <w:r>
-        <w:t>:</w:t>
+        <w:t>In this section, I will introduce the technologies used in this project in order to give the reader a better understanding of the project:</w:t>
       </w:r>
     </w:p>
     <w:p>
-      <w:pPr>
-        <w:rPr>
-          <w:lang w:eastAsia="zh-CN"/>
-        </w:rPr>
-      </w:pPr>
-      <w:r>
-        <w:rPr>
-          <w:lang w:eastAsia="zh-CN"/>
-        </w:rPr>
-        <w:t>This project mainly uses text reading technology, which mainly includes two parts: text detection and recognition</w:t>
-      </w:r>
-      <w:r>
-        <w:rPr>
-          <w:lang w:eastAsia="zh-CN"/>
-        </w:rPr>
-        <w:t>.</w:t>
+      <w:r>
+        <w:t>This project mainly uses text reading technology, which mainly includes two parts: text detection and recognition.</w:t>
       </w:r>
     </w:p>
     <w:p>
       <w:r>
-        <w:rPr>
-          <w:lang w:eastAsia="zh-CN"/>
-        </w:rPr>
         <w:lastRenderedPageBreak/>
-        <w:t>Text detection</w:t>
-      </w:r>
-      <w:r>
-        <w:t xml:space="preserve"> in realistic life scenarios is a complex task and there are several</w:t>
+        <w:t>Text detection in real-life scenarios is a complex task and there are several approaches to achieve it. One approach is based on sliding</w:t>
       </w:r>
       <w:r>
         <w:t xml:space="preserve"> </w:t>
       </w:r>
       <w:r>
-        <w:t>approaches</w:t>
-      </w:r>
-      <w:r>
-        <w:t xml:space="preserve"> to </w:t>
-      </w:r>
-      <w:r>
-        <w:t>achieve</w:t>
-      </w:r>
-      <w:r>
-        <w:t xml:space="preserve"> it. </w:t>
-      </w:r>
-      <w:r>
-        <w:t>One approach is based on sliding window</w:t>
+        <w:t>window</w:t>
+      </w:r>
+      <w:r>
+        <w:t>s</w:t>
       </w:r>
       <w:sdt>
         <w:sdtPr>
@@ -2798,10 +2784,19 @@
         <w:t>needs</w:t>
       </w:r>
       <w:r>
-        <w:t xml:space="preserve"> additional step to do the region detection, therefore</w:t>
+        <w:t xml:space="preserve"> additional step</w:t>
+      </w:r>
+      <w:r>
+        <w:t>s</w:t>
+      </w:r>
+      <w:r>
+        <w:t xml:space="preserve"> to do the region detection, therefore</w:t>
       </w:r>
       <w:r>
         <w:t xml:space="preserve"> the false detections require additional classification step</w:t>
+      </w:r>
+      <w:r>
+        <w:t>s</w:t>
       </w:r>
       <w:r>
         <w:t>.</w:t>
@@ -2858,7 +2853,13 @@
         <w:t xml:space="preserve">which is based on </w:t>
       </w:r>
       <w:r>
-        <w:t xml:space="preserve">VGG </w:t>
+        <w:t>VGG</w:t>
+      </w:r>
+      <w:r>
+        <w:t xml:space="preserve"> model</w:t>
+      </w:r>
+      <w:r>
+        <w:t xml:space="preserve"> </w:t>
       </w:r>
       <w:sdt>
         <w:sdtPr>
@@ -2874,7 +2875,7 @@
               <w:rFonts w:eastAsia="宋体"/>
               <w:lang w:eastAsia="zh-CN"/>
             </w:rPr>
-            <w:instrText xml:space="preserve"> CITATION Kar14 \l 2052 </w:instrText>
+            <w:instrText xml:space="preserve">CITATION Kar14 \l 2052 </w:instrText>
           </w:r>
           <w:r>
             <w:fldChar w:fldCharType="separate"/>
@@ -2893,7 +2894,16 @@
         </w:sdtContent>
       </w:sdt>
       <w:r>
-        <w:t xml:space="preserve"> and BLSTM </w:t>
+        <w:t xml:space="preserve"> and BLSTM</w:t>
+      </w:r>
+      <w:r>
+        <w:t xml:space="preserve"> </w:t>
+      </w:r>
+      <w:r>
+        <w:t>model</w:t>
+      </w:r>
+      <w:r>
+        <w:t xml:space="preserve"> </w:t>
       </w:r>
       <w:sdt>
         <w:sdtPr>
@@ -2928,7 +2938,7 @@
         </w:sdtContent>
       </w:sdt>
       <w:r>
-        <w:t xml:space="preserve"> model.</w:t>
+        <w:t>.</w:t>
       </w:r>
     </w:p>
     <w:p>
@@ -3046,6 +3056,12 @@
           <w:lang w:eastAsia="zh-CN"/>
         </w:rPr>
         <w:t xml:space="preserve">For the recognition, </w:t>
+      </w:r>
+      <w:r>
+        <w:rPr>
+          <w:lang w:eastAsia="zh-CN"/>
+        </w:rPr>
+        <w:t xml:space="preserve">the </w:t>
       </w:r>
       <w:r>
         <w:rPr>
@@ -3244,7 +3260,21 @@
         <w:rPr>
           <w:lang w:eastAsia="zh-CN"/>
         </w:rPr>
-        <w:t xml:space="preserve">This approach is a good solution to the problem of exhaust softmax layers in representational capability due to the large character set that needs to be recognized, such as Chinese characters (more than </w:t>
+        <w:t xml:space="preserve">This approach is a good solution to the problem of exhaust </w:t>
+      </w:r>
+      <w:proofErr w:type="spellStart"/>
+      <w:r>
+        <w:rPr>
+          <w:lang w:eastAsia="zh-CN"/>
+        </w:rPr>
+        <w:t>softmax</w:t>
+      </w:r>
+      <w:proofErr w:type="spellEnd"/>
+      <w:r>
+        <w:rPr>
+          <w:lang w:eastAsia="zh-CN"/>
+        </w:rPr>
+        <w:t xml:space="preserve"> layers in representational capability due to the large character set that needs to be recognized, such as Chinese characters (more than </w:t>
       </w:r>
       <w:r>
         <w:rPr>
@@ -3290,7 +3320,31 @@
         <w:rPr>
           <w:lang w:eastAsia="zh-CN"/>
         </w:rPr>
-        <w:t>This project will use convolutional recurrent neural network (CRNN)</w:t>
+        <w:t>This project will use</w:t>
+      </w:r>
+      <w:r>
+        <w:rPr>
+          <w:lang w:eastAsia="zh-CN"/>
+        </w:rPr>
+        <w:t xml:space="preserve"> the</w:t>
+      </w:r>
+      <w:r>
+        <w:rPr>
+          <w:lang w:eastAsia="zh-CN"/>
+        </w:rPr>
+        <w:t xml:space="preserve"> </w:t>
+      </w:r>
+      <w:r>
+        <w:rPr>
+          <w:lang w:eastAsia="zh-CN"/>
+        </w:rPr>
+        <w:t>C</w:t>
+      </w:r>
+      <w:r>
+        <w:rPr>
+          <w:lang w:eastAsia="zh-CN"/>
+        </w:rPr>
+        <w:t>onvolutional recurrent neural network (CRNN)</w:t>
       </w:r>
       <w:sdt>
         <w:sdtPr>
@@ -3555,6 +3609,9 @@
         <w:t xml:space="preserve">and design </w:t>
       </w:r>
       <w:r>
+        <w:t xml:space="preserve">a </w:t>
+      </w:r>
+      <w:r>
         <w:t xml:space="preserve">proper deep learning model </w:t>
       </w:r>
       <w:r>
@@ -3700,6 +3757,9 @@
         <w:t xml:space="preserve">and design </w:t>
       </w:r>
       <w:r>
+        <w:t xml:space="preserve">a </w:t>
+      </w:r>
+      <w:r>
         <w:t xml:space="preserve">proper deep learning model </w:t>
       </w:r>
       <w:r>
@@ -3820,7 +3880,13 @@
         <w:t xml:space="preserve">Description: </w:t>
       </w:r>
       <w:r>
-        <w:t xml:space="preserve"> Integrate recognizer and detector model.</w:t>
+        <w:t xml:space="preserve"> Integrate </w:t>
+      </w:r>
+      <w:r>
+        <w:t xml:space="preserve">the </w:t>
+      </w:r>
+      <w:r>
+        <w:t>recognizer and detector model.</w:t>
       </w:r>
     </w:p>
     <w:p/>
@@ -3921,7 +3987,22 @@
     </w:p>
     <w:p>
       <w:r>
-        <w:t>In theory, the deep learning’s computational requirement is hard to estimate</w:t>
+        <w:t xml:space="preserve">In theory, </w:t>
+      </w:r>
+      <w:r>
+        <w:t>a</w:t>
+      </w:r>
+      <w:r>
+        <w:t xml:space="preserve"> deep learning model’s </w:t>
+      </w:r>
+      <w:r>
+        <w:t xml:space="preserve">computational </w:t>
+      </w:r>
+      <w:r>
+        <w:t>requirement</w:t>
+      </w:r>
+      <w:r>
+        <w:t xml:space="preserve"> is hard to estimate</w:t>
       </w:r>
       <w:sdt>
         <w:sdtPr>
@@ -3933,7 +4014,7 @@
             <w:fldChar w:fldCharType="begin"/>
           </w:r>
           <w:r>
-            <w:instrText xml:space="preserve"> CITATION Nei22 \l 2052 </w:instrText>
+            <w:instrText xml:space="preserve">CITATION Nei22 \l 2052 </w:instrText>
           </w:r>
           <w:r>
             <w:fldChar w:fldCharType="separate"/>
@@ -3968,7 +4049,13 @@
         <w:t xml:space="preserve"> to believe that the computational requirement is related to model complexity.</w:t>
       </w:r>
       <w:r>
-        <w:t xml:space="preserve"> My hardware may not meet this requirement. A substitute solution is rent a high compute capability server and train model on it.</w:t>
+        <w:t xml:space="preserve"> My hardware may not meet this requirement. </w:t>
+      </w:r>
+      <w:r>
+        <w:t>A substitute solution is to rent a high compute capability server and train the model on it</w:t>
+      </w:r>
+      <w:r>
+        <w:t>.</w:t>
       </w:r>
     </w:p>
     <w:p>
@@ -4501,7 +4588,7 @@
               </w:tblGrid>
               <w:tr>
                 <w:trPr>
-                  <w:divId w:val="1601135204"/>
+                  <w:divId w:val="626740013"/>
                   <w:tblCellSpacing w:w="15" w:type="dxa"/>
                 </w:trPr>
                 <w:tc>
@@ -4540,7 +4627,7 @@
                       <w:rPr>
                         <w:noProof/>
                       </w:rPr>
-                      <w:t xml:space="preserve">J. A. Catalan, “A Framework for Automated Multiple-Choice Exam Scoring with Digital Image and Assorted Processing using Readily Available Software,” </w:t>
+                      <w:t xml:space="preserve">Catalan and J. Antonio, “A Framework for Automated Multiple-Choice Exam Scoring with Digital Image and Assorted Processing using Readily Available Software,” </w:t>
                     </w:r>
                     <w:r>
                       <w:rPr>
@@ -4561,7 +4648,7 @@
               </w:tr>
               <w:tr>
                 <w:trPr>
-                  <w:divId w:val="1601135204"/>
+                  <w:divId w:val="626740013"/>
                   <w:tblCellSpacing w:w="15" w:type="dxa"/>
                 </w:trPr>
                 <w:tc>
@@ -4600,7 +4687,7 @@
                       <w:rPr>
                         <w:noProof/>
                       </w:rPr>
-                      <w:t xml:space="preserve">R. K. R. I. K. Neha Sahu, “Survey and Analysis of Devnagari Character,” </w:t>
+                      <w:t xml:space="preserve">N. Sahu, R. K. Rathy and I. Kashyap, “Survey and Analysis of Devnagari Character,” </w:t>
                     </w:r>
                     <w:r>
                       <w:rPr>
@@ -4621,7 +4708,7 @@
               </w:tr>
               <w:tr>
                 <w:trPr>
-                  <w:divId w:val="1601135204"/>
+                  <w:divId w:val="626740013"/>
                   <w:tblCellSpacing w:w="15" w:type="dxa"/>
                 </w:trPr>
                 <w:tc>
@@ -4667,7 +4754,7 @@
               </w:tr>
               <w:tr>
                 <w:trPr>
-                  <w:divId w:val="1601135204"/>
+                  <w:divId w:val="626740013"/>
                   <w:tblCellSpacing w:w="15" w:type="dxa"/>
                 </w:trPr>
                 <w:tc>
@@ -4727,7 +4814,7 @@
               </w:tr>
               <w:tr>
                 <w:trPr>
-                  <w:divId w:val="1601135204"/>
+                  <w:divId w:val="626740013"/>
                   <w:tblCellSpacing w:w="15" w:type="dxa"/>
                 </w:trPr>
                 <w:tc>
@@ -4787,7 +4874,7 @@
               </w:tr>
               <w:tr>
                 <w:trPr>
-                  <w:divId w:val="1601135204"/>
+                  <w:divId w:val="626740013"/>
                   <w:tblCellSpacing w:w="15" w:type="dxa"/>
                 </w:trPr>
                 <w:tc>
@@ -4847,7 +4934,7 @@
               </w:tr>
               <w:tr>
                 <w:trPr>
-                  <w:divId w:val="1601135204"/>
+                  <w:divId w:val="626740013"/>
                   <w:tblCellSpacing w:w="15" w:type="dxa"/>
                 </w:trPr>
                 <w:tc>
@@ -4886,7 +4973,7 @@
                       <w:rPr>
                         <w:noProof/>
                       </w:rPr>
-                      <w:t xml:space="preserve">A. Z. Karen Simonyan, “Very Deep Convolutional Networks for Large-Scale Image Recognition,” </w:t>
+                      <w:t xml:space="preserve">K. Simonyan and A. Zisserman, “Very Deep Convolutional Networks for Large-Scale Image Recognition,” </w:t>
                     </w:r>
                     <w:r>
                       <w:rPr>
@@ -4907,7 +4994,7 @@
               </w:tr>
               <w:tr>
                 <w:trPr>
-                  <w:divId w:val="1601135204"/>
+                  <w:divId w:val="626740013"/>
                   <w:tblCellSpacing w:w="15" w:type="dxa"/>
                 </w:trPr>
                 <w:tc>
@@ -4968,7 +5055,7 @@
               </w:tr>
               <w:tr>
                 <w:trPr>
-                  <w:divId w:val="1601135204"/>
+                  <w:divId w:val="626740013"/>
                   <w:tblCellSpacing w:w="15" w:type="dxa"/>
                 </w:trPr>
                 <w:tc>
@@ -5029,7 +5116,7 @@
               </w:tr>
               <w:tr>
                 <w:trPr>
-                  <w:divId w:val="1601135204"/>
+                  <w:divId w:val="626740013"/>
                   <w:tblCellSpacing w:w="15" w:type="dxa"/>
                 </w:trPr>
                 <w:tc>
@@ -5089,7 +5176,7 @@
               </w:tr>
               <w:tr>
                 <w:trPr>
-                  <w:divId w:val="1601135204"/>
+                  <w:divId w:val="626740013"/>
                   <w:tblCellSpacing w:w="15" w:type="dxa"/>
                 </w:trPr>
                 <w:tc>
@@ -5123,6 +5210,7 @@
                     <w:pPr>
                       <w:pStyle w:val="Bibliography"/>
                       <w:rPr>
+                        <w:rFonts w:hint="eastAsia"/>
                         <w:noProof/>
                       </w:rPr>
                     </w:pPr>
@@ -5131,14 +5219,28 @@
                         <w:rFonts w:hint="eastAsia"/>
                         <w:noProof/>
                       </w:rPr>
-                      <w:t xml:space="preserve">K. G. K. L. G. F. M. Neil C. Thompson, The Computational Limits of Deep Learning, 2022. </w:t>
+                      <w:t xml:space="preserve">N. C, Thompson, K. Greenewald, K. Lee </w:t>
+                    </w:r>
+                    <w:r>
+                      <w:rPr>
+                        <w:rFonts w:hint="eastAsia"/>
+                        <w:noProof/>
+                      </w:rPr>
+                      <w:t>和</w:t>
+                    </w:r>
+                    <w:r>
+                      <w:rPr>
+                        <w:rFonts w:hint="eastAsia"/>
+                        <w:noProof/>
+                      </w:rPr>
+                      <w:t xml:space="preserve"> G. F. Manso, The Computational Limits of Deep Learning, 2022. </w:t>
                     </w:r>
                   </w:p>
                 </w:tc>
               </w:tr>
               <w:tr>
                 <w:trPr>
-                  <w:divId w:val="1601135204"/>
+                  <w:divId w:val="626740013"/>
                   <w:tblCellSpacing w:w="15" w:type="dxa"/>
                 </w:trPr>
                 <w:tc>
@@ -5150,6 +5252,7 @@
                     <w:pPr>
                       <w:pStyle w:val="Bibliography"/>
                       <w:rPr>
+                        <w:rFonts w:hint="eastAsia"/>
                         <w:noProof/>
                       </w:rPr>
                     </w:pPr>
@@ -5184,7 +5287,7 @@
               </w:tr>
               <w:tr>
                 <w:trPr>
-                  <w:divId w:val="1601135204"/>
+                  <w:divId w:val="626740013"/>
                   <w:tblCellSpacing w:w="15" w:type="dxa"/>
                 </w:trPr>
                 <w:tc>
@@ -5223,7 +5326,7 @@
                       <w:rPr>
                         <w:noProof/>
                       </w:rPr>
-                      <w:t xml:space="preserve">L. N. J. M. Michal Busta, “FASText: Efficient Unconstrained Scene Text Detector,” </w:t>
+                      <w:t xml:space="preserve">R. Smith, “An Overview of the Tesseract OCR Engine,” </w:t>
                     </w:r>
                     <w:r>
                       <w:rPr>
@@ -5231,20 +5334,20 @@
                         <w:iCs/>
                         <w:noProof/>
                       </w:rPr>
-                      <w:t xml:space="preserve">IEEE International Conference on Computer Vision (ICCV), </w:t>
+                      <w:t xml:space="preserve">Ninth International Conference on Document Analysis and Recognition (ICDAR 2007), </w:t>
                     </w:r>
                     <w:r>
                       <w:rPr>
                         <w:noProof/>
                       </w:rPr>
-                      <w:t xml:space="preserve">2015. </w:t>
+                      <w:t xml:space="preserve">September 2007. </w:t>
                     </w:r>
                   </w:p>
                 </w:tc>
               </w:tr>
               <w:tr>
                 <w:trPr>
-                  <w:divId w:val="1601135204"/>
+                  <w:divId w:val="626740013"/>
                   <w:tblCellSpacing w:w="15" w:type="dxa"/>
                 </w:trPr>
                 <w:tc>
@@ -5283,7 +5386,7 @@
                       <w:rPr>
                         <w:noProof/>
                       </w:rPr>
-                      <w:t xml:space="preserve">A. V. A. Z. Ankush Gupta, “Synthetic Data for Text Localisation in Natural Images,” </w:t>
+                      <w:t xml:space="preserve">A. Gupta, A. Vedaldi and A. Zisserman, “Synthetic Data for Text Localisation in Natural Images,” </w:t>
                     </w:r>
                     <w:r>
                       <w:rPr>
@@ -5304,7 +5407,7 @@
               </w:tr>
               <w:tr>
                 <w:trPr>
-                  <w:divId w:val="1601135204"/>
+                  <w:divId w:val="626740013"/>
                   <w:tblCellSpacing w:w="15" w:type="dxa"/>
                 </w:trPr>
                 <w:tc>
@@ -5343,7 +5446,7 @@
                       <w:rPr>
                         <w:noProof/>
                       </w:rPr>
-                      <w:t xml:space="preserve">R. Smith, “An Overview of the Tesseract OCR Engine,” </w:t>
+                      <w:t xml:space="preserve">M. Busta, L. Neumann and J. Matas, “FASText: Efficient Unconstrained Scene Text Detector,” </w:t>
                     </w:r>
                     <w:r>
                       <w:rPr>
@@ -5351,13 +5454,13 @@
                         <w:iCs/>
                         <w:noProof/>
                       </w:rPr>
-                      <w:t xml:space="preserve">Ninth International Conference on Document Analysis and Recognition (ICDAR 2007), </w:t>
+                      <w:t xml:space="preserve">IEEE International Conference on Computer Vision (ICCV), </w:t>
                     </w:r>
                     <w:r>
                       <w:rPr>
                         <w:noProof/>
                       </w:rPr>
-                      <w:t xml:space="preserve">September 2007. </w:t>
+                      <w:t xml:space="preserve">2015. </w:t>
                     </w:r>
                   </w:p>
                 </w:tc>
@@ -5365,7 +5468,7 @@
             </w:tbl>
             <w:p>
               <w:pPr>
-                <w:divId w:val="1601135204"/>
+                <w:divId w:val="626740013"/>
                 <w:rPr>
                   <w:rFonts w:eastAsia="Times New Roman"/>
                   <w:noProof/>
@@ -8823,7 +8926,6 @@
   <w:style w:type="character" w:default="1" w:styleId="DefaultParagraphFont">
     <w:name w:val="Default Paragraph Font"/>
     <w:uiPriority w:val="1"/>
-    <w:semiHidden/>
     <w:unhideWhenUsed/>
   </w:style>
   <w:style w:type="table" w:default="1" w:styleId="TableNormal">
@@ -10138,67 +10240,6 @@
     <b:RefOrder>12</b:RefOrder>
   </b:Source>
   <b:Source>
-    <b:Tag>Nei22</b:Tag>
-    <b:SourceType>Book</b:SourceType>
-    <b:Guid>{326629B9-8476-427E-A70E-8EB1AC5AC06A}</b:Guid>
-    <b:Author>
-      <b:Author>
-        <b:NameList>
-          <b:Person>
-            <b:Last>Neil C. Thompson</b:Last>
-            <b:First>Kristjan</b:First>
-            <b:Middle>Greenewald, Keeheon Lee, Gabriel F. Manso</b:Middle>
-          </b:Person>
-        </b:NameList>
-      </b:Author>
-    </b:Author>
-    <b:Title>The Computational Limits of Deep Learning</b:Title>
-    <b:Year>2022</b:Year>
-    <b:LCID>zh-CN</b:LCID>
-    <b:URL>https://arxiv.org/abs/2007.05558</b:URL>
-    <b:RefOrder>11</b:RefOrder>
-  </b:Source>
-  <b:Source>
-    <b:Tag>Mic15</b:Tag>
-    <b:SourceType>ArticleInAPeriodical</b:SourceType>
-    <b:Guid>{17D6B0BF-FEDA-4527-AA9E-78CF896616A7}</b:Guid>
-    <b:Title>FASText: Efficient Unconstrained Scene Text Detector</b:Title>
-    <b:Year>2015</b:Year>
-    <b:Author>
-      <b:Author>
-        <b:NameList>
-          <b:Person>
-            <b:Last>Michal Busta</b:Last>
-            <b:First>Lukas</b:First>
-            <b:Middle>Neumann, Jiri Matas</b:Middle>
-          </b:Person>
-        </b:NameList>
-      </b:Author>
-    </b:Author>
-    <b:PeriodicalTitle>IEEE International Conference on Computer Vision (ICCV)</b:PeriodicalTitle>
-    <b:RefOrder>13</b:RefOrder>
-  </b:Source>
-  <b:Source>
-    <b:Tag>Ank16</b:Tag>
-    <b:SourceType>ArticleInAPeriodical</b:SourceType>
-    <b:Guid>{8B8F9E76-FE88-4080-8093-409CA8437A3A}</b:Guid>
-    <b:Author>
-      <b:Author>
-        <b:NameList>
-          <b:Person>
-            <b:Last>Ankush Gupta</b:Last>
-            <b:First>Andrea</b:First>
-            <b:Middle>Vedaldi, Andrew Zisserman</b:Middle>
-          </b:Person>
-        </b:NameList>
-      </b:Author>
-    </b:Author>
-    <b:Title>Synthetic Data for Text Localisation in Natural Images</b:Title>
-    <b:PeriodicalTitle>IEEE Conference on Computer Vision and Pattern Recognition (CVPR)</b:PeriodicalTitle>
-    <b:Year>2016</b:Year>
-    <b:RefOrder>14</b:RefOrder>
-  </b:Source>
-  <b:Source>
     <b:Tag>Smi07</b:Tag>
     <b:SourceType>ArticleInAPeriodical</b:SourceType>
     <b:Guid>{96037132-8360-4E46-886F-9F6E1D9AB42D}</b:Guid>
@@ -10216,28 +10257,7 @@
         </b:NameList>
       </b:Author>
     </b:Author>
-    <b:RefOrder>15</b:RefOrder>
-  </b:Source>
-  <b:Source>
-    <b:Tag>Neh12</b:Tag>
-    <b:SourceType>ArticleInAPeriodical</b:SourceType>
-    <b:Guid>{DDC3AA31-5FFA-4BBB-AC0C-EF62C70F5AED}</b:Guid>
-    <b:Author>
-      <b:Author>
-        <b:NameList>
-          <b:Person>
-            <b:Last>Neha Sahu</b:Last>
-            <b:First>R.</b:First>
-            <b:Middle>K. Rathy, Indu Kashyap</b:Middle>
-          </b:Person>
-        </b:NameList>
-      </b:Author>
-    </b:Author>
-    <b:Title>Survey and Analysis of Devnagari Character</b:Title>
-    <b:PeriodicalTitle>International Journal of Computer Applications (0975 – 888)</b:PeriodicalTitle>
-    <b:Year>2012</b:Year>
-    <b:Month>June</b:Month>
-    <b:RefOrder>2</b:RefOrder>
+    <b:RefOrder>13</b:RefOrder>
   </b:Source>
   <b:Source>
     <b:Tag>Kai11</b:Tag>
@@ -10337,26 +10357,6 @@
     <b:PeriodicalTitle>Computer Vision – ECCV</b:PeriodicalTitle>
     <b:Year>2016</b:Year>
     <b:RefOrder>6</b:RefOrder>
-  </b:Source>
-  <b:Source>
-    <b:Tag>Kar14</b:Tag>
-    <b:SourceType>ArticleInAPeriodical</b:SourceType>
-    <b:Guid>{002CD67D-D0AA-4339-A7FB-C1A87FF5A5FB}</b:Guid>
-    <b:Author>
-      <b:Author>
-        <b:NameList>
-          <b:Person>
-            <b:Last>Karen Simonyan</b:Last>
-            <b:First>Andrew</b:First>
-            <b:Middle>Zisserman</b:Middle>
-          </b:Person>
-        </b:NameList>
-      </b:Author>
-    </b:Author>
-    <b:Title>Very Deep Convolutional Networks for Large-Scale Image Recognition</b:Title>
-    <b:PeriodicalTitle>arXiv:1409.1556</b:PeriodicalTitle>
-    <b:Year>2014</b:Year>
-    <b:RefOrder>7</b:RefOrder>
   </b:Source>
   <b:Source>
     <b:Tag>Zhi161</b:Tag>
@@ -10483,14 +10483,16 @@
   <b:Source>
     <b:Tag>Jos17</b:Tag>
     <b:SourceType>ArticleInAPeriodical</b:SourceType>
-    <b:Guid>{F5ABC46D-A951-4E9D-981C-F3062892E2C5}</b:Guid>
+    <b:Guid>{5E56CCA8-F873-4CC2-A47C-5861CEAAE677}</b:Guid>
     <b:Author>
       <b:Author>
         <b:NameList>
           <b:Person>
             <b:Last>Catalan</b:Last>
+          </b:Person>
+          <b:Person>
+            <b:Last>Antonio</b:Last>
             <b:First>Jose</b:First>
-            <b:Middle>Antonio</b:Middle>
           </b:Person>
         </b:NameList>
       </b:Author>
@@ -10500,11 +10502,153 @@
     <b:Year>2017</b:Year>
     <b:RefOrder>1</b:RefOrder>
   </b:Source>
+  <b:Source>
+    <b:Tag>Kar14</b:Tag>
+    <b:SourceType>ArticleInAPeriodical</b:SourceType>
+    <b:Guid>{B536C7FB-6B34-4ADE-9D16-0CD646460545}</b:Guid>
+    <b:Author>
+      <b:Author>
+        <b:NameList>
+          <b:Person>
+            <b:Last>Simonyan</b:Last>
+            <b:First>Karen</b:First>
+          </b:Person>
+          <b:Person>
+            <b:Last>Zisserman</b:Last>
+            <b:First>Andrew</b:First>
+          </b:Person>
+        </b:NameList>
+      </b:Author>
+    </b:Author>
+    <b:Title>Very Deep Convolutional Networks for Large-Scale Image Recognition</b:Title>
+    <b:PeriodicalTitle>arXiv:1409.1556</b:PeriodicalTitle>
+    <b:Year>2014</b:Year>
+    <b:RefOrder>7</b:RefOrder>
+  </b:Source>
+  <b:Source>
+    <b:Tag>Neh12</b:Tag>
+    <b:SourceType>ArticleInAPeriodical</b:SourceType>
+    <b:Guid>{C1D67AFD-E063-463E-9EC3-D7F056932820}</b:Guid>
+    <b:Author>
+      <b:Author>
+        <b:NameList>
+          <b:Person>
+            <b:Last>Sahu</b:Last>
+            <b:First>Neha</b:First>
+          </b:Person>
+          <b:Person>
+            <b:Last>Rathy</b:Last>
+            <b:First>R.</b:First>
+            <b:Middle>K.</b:Middle>
+          </b:Person>
+          <b:Person>
+            <b:Last>Kashyap</b:Last>
+            <b:First>Indu</b:First>
+          </b:Person>
+        </b:NameList>
+      </b:Author>
+    </b:Author>
+    <b:Title>Survey and Analysis of Devnagari Character</b:Title>
+    <b:PeriodicalTitle>International Journal of Computer Applications (0975 – 888)</b:PeriodicalTitle>
+    <b:Year>2012</b:Year>
+    <b:Month>June</b:Month>
+    <b:RefOrder>2</b:RefOrder>
+  </b:Source>
+  <b:Source>
+    <b:Tag>Nei22</b:Tag>
+    <b:SourceType>Book</b:SourceType>
+    <b:Guid>{5A72E957-35CE-4230-818C-216B9D96DC9D}</b:Guid>
+    <b:Author>
+      <b:Author>
+        <b:NameList>
+          <b:Person>
+            <b:Last>C</b:Last>
+            <b:First>Neil</b:First>
+          </b:Person>
+          <b:Person>
+            <b:Last>Thompson</b:Last>
+          </b:Person>
+          <b:Person>
+            <b:Last>Greenewald</b:Last>
+            <b:First>Kristjan</b:First>
+          </b:Person>
+          <b:Person>
+            <b:Last>Lee</b:Last>
+            <b:First>Keeheon</b:First>
+          </b:Person>
+          <b:Person>
+            <b:Last>Manso</b:Last>
+            <b:First>Gabriel</b:First>
+            <b:Middle>F.</b:Middle>
+          </b:Person>
+        </b:NameList>
+      </b:Author>
+    </b:Author>
+    <b:Title>The Computational Limits of Deep Learning</b:Title>
+    <b:Year>2022</b:Year>
+    <b:LCID>zh-CN</b:LCID>
+    <b:URL>https://arxiv.org/abs/2007.05558</b:URL>
+    <b:RefOrder>11</b:RefOrder>
+  </b:Source>
+  <b:Source>
+    <b:Tag>Ank16</b:Tag>
+    <b:SourceType>ArticleInAPeriodical</b:SourceType>
+    <b:Guid>{92F884CB-A6FE-4297-920A-E60978C12A7E}</b:Guid>
+    <b:Author>
+      <b:Author>
+        <b:NameList>
+          <b:Person>
+            <b:Last>Gupta</b:Last>
+            <b:First>Ankush</b:First>
+          </b:Person>
+          <b:Person>
+            <b:Last>Vedaldi</b:Last>
+            <b:First>Andrea</b:First>
+          </b:Person>
+          <b:Person>
+            <b:Last>Zisserman</b:Last>
+            <b:First>Andrew</b:First>
+          </b:Person>
+        </b:NameList>
+      </b:Author>
+    </b:Author>
+    <b:Title>Synthetic Data for Text Localisation in Natural Images</b:Title>
+    <b:PeriodicalTitle>IEEE Conference on Computer Vision and Pattern Recognition (CVPR)</b:PeriodicalTitle>
+    <b:Year>2016</b:Year>
+    <b:RefOrder>14</b:RefOrder>
+  </b:Source>
+  <b:Source>
+    <b:Tag>Mic15</b:Tag>
+    <b:SourceType>ArticleInAPeriodical</b:SourceType>
+    <b:Guid>{48FCFCA2-36F2-4F26-9EC6-A329FB714CF0}</b:Guid>
+    <b:Title>FASText: Efficient Unconstrained Scene Text Detector</b:Title>
+    <b:Year>2015</b:Year>
+    <b:Author>
+      <b:Author>
+        <b:NameList>
+          <b:Person>
+            <b:Last>Busta</b:Last>
+            <b:First>Michal</b:First>
+          </b:Person>
+          <b:Person>
+            <b:Last>Neumann</b:Last>
+            <b:First>Lukas</b:First>
+          </b:Person>
+          <b:Person>
+            <b:Last>Matas</b:Last>
+            <b:First>Jiri</b:First>
+          </b:Person>
+        </b:NameList>
+      </b:Author>
+    </b:Author>
+    <b:PeriodicalTitle>IEEE International Conference on Computer Vision (ICCV)</b:PeriodicalTitle>
+    <b:RefOrder>15</b:RefOrder>
+  </b:Source>
 </b:Sources>
 </file>
 
 <file path=customXml/itemProps1.xml><?xml version="1.0" encoding="utf-8"?>
-<ds:datastoreItem xmlns:ds="http://schemas.openxmlformats.org/officeDocument/2006/customXml" ds:itemID="{06CB8218-73C8-4B35-9308-884EC7257EA6}">
+<ds:datastoreItem xmlns:ds="http://schemas.openxmlformats.org/officeDocument/2006/customXml" ds:itemID="{CF88A006-5E87-4A8B-AA96-C08E270F47D6}">
   <ds:schemaRefs>
     <ds:schemaRef ds:uri="http://schemas.openxmlformats.org/officeDocument/2006/bibliography"/>
   </ds:schemaRefs>

</xml_diff>